<commit_message>
Edit database maker code
</commit_message>
<xml_diff>
--- a/doc/Document de conception.docx
+++ b/doc/Document de conception.docx
@@ -724,34 +724,66 @@
       </w:r>
     </w:p>
     <w:p>
-      <w:r>
-        <w:t>•</w:t>
-      </w:r>
-      <w:r>
-        <w:tab/>
-      </w:r>
+      <w:pPr>
+        <w:pStyle w:val="Paragraphedeliste"/>
+        <w:numPr>
+          <w:ilvl w:val="0"/>
+          <w:numId w:val="4"/>
+        </w:numPr>
+        <w:jc w:val="both"/>
+      </w:pPr>
+      <w:r>
+        <w:t>Inscription d’un membre sur le site</w:t>
+      </w:r>
+    </w:p>
+    <w:p>
+      <w:pPr>
+        <w:pStyle w:val="Paragraphedeliste"/>
+        <w:numPr>
+          <w:ilvl w:val="0"/>
+          <w:numId w:val="4"/>
+        </w:numPr>
+        <w:jc w:val="both"/>
+      </w:pPr>
+      <w:r>
+        <w:t>Connexion du membre sur le site</w:t>
+      </w:r>
+    </w:p>
+    <w:p>
+      <w:pPr>
+        <w:pStyle w:val="Paragraphedeliste"/>
+        <w:numPr>
+          <w:ilvl w:val="0"/>
+          <w:numId w:val="4"/>
+        </w:numPr>
+        <w:jc w:val="both"/>
+      </w:pPr>
       <w:r>
         <w:t>Création de sa liste de tâches</w:t>
       </w:r>
     </w:p>
     <w:p>
-      <w:r>
-        <w:t>•</w:t>
-      </w:r>
-      <w:r>
-        <w:tab/>
-      </w:r>
+      <w:pPr>
+        <w:pStyle w:val="Paragraphedeliste"/>
+        <w:numPr>
+          <w:ilvl w:val="0"/>
+          <w:numId w:val="4"/>
+        </w:numPr>
+        <w:jc w:val="both"/>
+      </w:pPr>
       <w:r>
         <w:t>Gestion de sa liste de tâches</w:t>
       </w:r>
     </w:p>
     <w:p>
-      <w:r>
-        <w:t>•</w:t>
-      </w:r>
-      <w:r>
-        <w:tab/>
-      </w:r>
+      <w:pPr>
+        <w:pStyle w:val="Paragraphedeliste"/>
+        <w:numPr>
+          <w:ilvl w:val="0"/>
+          <w:numId w:val="4"/>
+        </w:numPr>
+        <w:jc w:val="both"/>
+      </w:pPr>
       <w:r>
         <w:t>Consultation d’un forum où le membre peut parler de ses difficultés avec ses tâ</w:t>
       </w:r>
@@ -760,12 +792,14 @@
       </w:r>
     </w:p>
     <w:p>
-      <w:r>
-        <w:t>•</w:t>
-      </w:r>
-      <w:r>
-        <w:tab/>
-      </w:r>
+      <w:pPr>
+        <w:pStyle w:val="Paragraphedeliste"/>
+        <w:numPr>
+          <w:ilvl w:val="0"/>
+          <w:numId w:val="4"/>
+        </w:numPr>
+        <w:jc w:val="both"/>
+      </w:pPr>
       <w:r>
         <w:t>Réponse des membres ou modérateurs/administrateurs</w:t>
       </w:r>
@@ -4719,11 +4753,241 @@
       </w:rPr>
     </w:lvl>
   </w:abstractNum>
+  <w:abstractNum w:abstractNumId="2" w15:restartNumberingAfterBreak="0">
+    <w:nsid w:val="73A71A23"/>
+    <w:multiLevelType w:val="hybridMultilevel"/>
+    <w:tmpl w:val="700E2C7A"/>
+    <w:lvl w:ilvl="0" w:tplc="906260FE">
+      <w:numFmt w:val="bullet"/>
+      <w:lvlText w:val=""/>
+      <w:lvlJc w:val="left"/>
+      <w:pPr>
+        <w:ind w:left="360" w:hanging="360"/>
+      </w:pPr>
+      <w:rPr>
+        <w:rFonts w:ascii="Symbol" w:eastAsiaTheme="minorHAnsi" w:hAnsi="Symbol" w:cstheme="minorBidi" w:hint="default"/>
+      </w:rPr>
+    </w:lvl>
+    <w:lvl w:ilvl="1" w:tplc="040C0003" w:tentative="1">
+      <w:start w:val="1"/>
+      <w:numFmt w:val="bullet"/>
+      <w:lvlText w:val="o"/>
+      <w:lvlJc w:val="left"/>
+      <w:pPr>
+        <w:ind w:left="1080" w:hanging="360"/>
+      </w:pPr>
+      <w:rPr>
+        <w:rFonts w:ascii="Courier New" w:hAnsi="Courier New" w:cs="Courier New" w:hint="default"/>
+      </w:rPr>
+    </w:lvl>
+    <w:lvl w:ilvl="2" w:tplc="040C0005" w:tentative="1">
+      <w:start w:val="1"/>
+      <w:numFmt w:val="bullet"/>
+      <w:lvlText w:val=""/>
+      <w:lvlJc w:val="left"/>
+      <w:pPr>
+        <w:ind w:left="1800" w:hanging="360"/>
+      </w:pPr>
+      <w:rPr>
+        <w:rFonts w:ascii="Wingdings" w:hAnsi="Wingdings" w:hint="default"/>
+      </w:rPr>
+    </w:lvl>
+    <w:lvl w:ilvl="3" w:tplc="040C0001" w:tentative="1">
+      <w:start w:val="1"/>
+      <w:numFmt w:val="bullet"/>
+      <w:lvlText w:val=""/>
+      <w:lvlJc w:val="left"/>
+      <w:pPr>
+        <w:ind w:left="2520" w:hanging="360"/>
+      </w:pPr>
+      <w:rPr>
+        <w:rFonts w:ascii="Symbol" w:hAnsi="Symbol" w:hint="default"/>
+      </w:rPr>
+    </w:lvl>
+    <w:lvl w:ilvl="4" w:tplc="040C0003" w:tentative="1">
+      <w:start w:val="1"/>
+      <w:numFmt w:val="bullet"/>
+      <w:lvlText w:val="o"/>
+      <w:lvlJc w:val="left"/>
+      <w:pPr>
+        <w:ind w:left="3240" w:hanging="360"/>
+      </w:pPr>
+      <w:rPr>
+        <w:rFonts w:ascii="Courier New" w:hAnsi="Courier New" w:cs="Courier New" w:hint="default"/>
+      </w:rPr>
+    </w:lvl>
+    <w:lvl w:ilvl="5" w:tplc="040C0005" w:tentative="1">
+      <w:start w:val="1"/>
+      <w:numFmt w:val="bullet"/>
+      <w:lvlText w:val=""/>
+      <w:lvlJc w:val="left"/>
+      <w:pPr>
+        <w:ind w:left="3960" w:hanging="360"/>
+      </w:pPr>
+      <w:rPr>
+        <w:rFonts w:ascii="Wingdings" w:hAnsi="Wingdings" w:hint="default"/>
+      </w:rPr>
+    </w:lvl>
+    <w:lvl w:ilvl="6" w:tplc="040C0001" w:tentative="1">
+      <w:start w:val="1"/>
+      <w:numFmt w:val="bullet"/>
+      <w:lvlText w:val=""/>
+      <w:lvlJc w:val="left"/>
+      <w:pPr>
+        <w:ind w:left="4680" w:hanging="360"/>
+      </w:pPr>
+      <w:rPr>
+        <w:rFonts w:ascii="Symbol" w:hAnsi="Symbol" w:hint="default"/>
+      </w:rPr>
+    </w:lvl>
+    <w:lvl w:ilvl="7" w:tplc="040C0003" w:tentative="1">
+      <w:start w:val="1"/>
+      <w:numFmt w:val="bullet"/>
+      <w:lvlText w:val="o"/>
+      <w:lvlJc w:val="left"/>
+      <w:pPr>
+        <w:ind w:left="5400" w:hanging="360"/>
+      </w:pPr>
+      <w:rPr>
+        <w:rFonts w:ascii="Courier New" w:hAnsi="Courier New" w:cs="Courier New" w:hint="default"/>
+      </w:rPr>
+    </w:lvl>
+    <w:lvl w:ilvl="8" w:tplc="040C0005" w:tentative="1">
+      <w:start w:val="1"/>
+      <w:numFmt w:val="bullet"/>
+      <w:lvlText w:val=""/>
+      <w:lvlJc w:val="left"/>
+      <w:pPr>
+        <w:ind w:left="6120" w:hanging="360"/>
+      </w:pPr>
+      <w:rPr>
+        <w:rFonts w:ascii="Wingdings" w:hAnsi="Wingdings" w:hint="default"/>
+      </w:rPr>
+    </w:lvl>
+  </w:abstractNum>
+  <w:abstractNum w:abstractNumId="3" w15:restartNumberingAfterBreak="0">
+    <w:nsid w:val="7C151604"/>
+    <w:multiLevelType w:val="hybridMultilevel"/>
+    <w:tmpl w:val="586CA782"/>
+    <w:lvl w:ilvl="0" w:tplc="CB1A2906">
+      <w:numFmt w:val="bullet"/>
+      <w:lvlText w:val=""/>
+      <w:lvlJc w:val="left"/>
+      <w:pPr>
+        <w:ind w:left="720" w:hanging="360"/>
+      </w:pPr>
+      <w:rPr>
+        <w:rFonts w:ascii="Symbol" w:eastAsiaTheme="minorHAnsi" w:hAnsi="Symbol" w:cstheme="minorBidi" w:hint="default"/>
+      </w:rPr>
+    </w:lvl>
+    <w:lvl w:ilvl="1" w:tplc="040C0003" w:tentative="1">
+      <w:start w:val="1"/>
+      <w:numFmt w:val="bullet"/>
+      <w:lvlText w:val="o"/>
+      <w:lvlJc w:val="left"/>
+      <w:pPr>
+        <w:ind w:left="1440" w:hanging="360"/>
+      </w:pPr>
+      <w:rPr>
+        <w:rFonts w:ascii="Courier New" w:hAnsi="Courier New" w:cs="Courier New" w:hint="default"/>
+      </w:rPr>
+    </w:lvl>
+    <w:lvl w:ilvl="2" w:tplc="040C0005" w:tentative="1">
+      <w:start w:val="1"/>
+      <w:numFmt w:val="bullet"/>
+      <w:lvlText w:val=""/>
+      <w:lvlJc w:val="left"/>
+      <w:pPr>
+        <w:ind w:left="2160" w:hanging="360"/>
+      </w:pPr>
+      <w:rPr>
+        <w:rFonts w:ascii="Wingdings" w:hAnsi="Wingdings" w:hint="default"/>
+      </w:rPr>
+    </w:lvl>
+    <w:lvl w:ilvl="3" w:tplc="040C0001" w:tentative="1">
+      <w:start w:val="1"/>
+      <w:numFmt w:val="bullet"/>
+      <w:lvlText w:val=""/>
+      <w:lvlJc w:val="left"/>
+      <w:pPr>
+        <w:ind w:left="2880" w:hanging="360"/>
+      </w:pPr>
+      <w:rPr>
+        <w:rFonts w:ascii="Symbol" w:hAnsi="Symbol" w:hint="default"/>
+      </w:rPr>
+    </w:lvl>
+    <w:lvl w:ilvl="4" w:tplc="040C0003" w:tentative="1">
+      <w:start w:val="1"/>
+      <w:numFmt w:val="bullet"/>
+      <w:lvlText w:val="o"/>
+      <w:lvlJc w:val="left"/>
+      <w:pPr>
+        <w:ind w:left="3600" w:hanging="360"/>
+      </w:pPr>
+      <w:rPr>
+        <w:rFonts w:ascii="Courier New" w:hAnsi="Courier New" w:cs="Courier New" w:hint="default"/>
+      </w:rPr>
+    </w:lvl>
+    <w:lvl w:ilvl="5" w:tplc="040C0005" w:tentative="1">
+      <w:start w:val="1"/>
+      <w:numFmt w:val="bullet"/>
+      <w:lvlText w:val=""/>
+      <w:lvlJc w:val="left"/>
+      <w:pPr>
+        <w:ind w:left="4320" w:hanging="360"/>
+      </w:pPr>
+      <w:rPr>
+        <w:rFonts w:ascii="Wingdings" w:hAnsi="Wingdings" w:hint="default"/>
+      </w:rPr>
+    </w:lvl>
+    <w:lvl w:ilvl="6" w:tplc="040C0001" w:tentative="1">
+      <w:start w:val="1"/>
+      <w:numFmt w:val="bullet"/>
+      <w:lvlText w:val=""/>
+      <w:lvlJc w:val="left"/>
+      <w:pPr>
+        <w:ind w:left="5040" w:hanging="360"/>
+      </w:pPr>
+      <w:rPr>
+        <w:rFonts w:ascii="Symbol" w:hAnsi="Symbol" w:hint="default"/>
+      </w:rPr>
+    </w:lvl>
+    <w:lvl w:ilvl="7" w:tplc="040C0003" w:tentative="1">
+      <w:start w:val="1"/>
+      <w:numFmt w:val="bullet"/>
+      <w:lvlText w:val="o"/>
+      <w:lvlJc w:val="left"/>
+      <w:pPr>
+        <w:ind w:left="5760" w:hanging="360"/>
+      </w:pPr>
+      <w:rPr>
+        <w:rFonts w:ascii="Courier New" w:hAnsi="Courier New" w:cs="Courier New" w:hint="default"/>
+      </w:rPr>
+    </w:lvl>
+    <w:lvl w:ilvl="8" w:tplc="040C0005" w:tentative="1">
+      <w:start w:val="1"/>
+      <w:numFmt w:val="bullet"/>
+      <w:lvlText w:val=""/>
+      <w:lvlJc w:val="left"/>
+      <w:pPr>
+        <w:ind w:left="6480" w:hanging="360"/>
+      </w:pPr>
+      <w:rPr>
+        <w:rFonts w:ascii="Wingdings" w:hAnsi="Wingdings" w:hint="default"/>
+      </w:rPr>
+    </w:lvl>
+  </w:abstractNum>
   <w:num w:numId="1" w16cid:durableId="1431390668">
     <w:abstractNumId w:val="1"/>
   </w:num>
   <w:num w:numId="2" w16cid:durableId="1957448079">
     <w:abstractNumId w:val="0"/>
+  </w:num>
+  <w:num w:numId="3" w16cid:durableId="12923042">
+    <w:abstractNumId w:val="3"/>
+  </w:num>
+  <w:num w:numId="4" w16cid:durableId="403528735">
+    <w:abstractNumId w:val="2"/>
   </w:num>
 </w:numbering>
 </file>

</xml_diff>

<commit_message>
Document de conception édité
</commit_message>
<xml_diff>
--- a/doc/Document de conception.docx
+++ b/doc/Document de conception.docx
@@ -2826,15 +2826,27 @@
         </w:rPr>
       </w:pPr>
       <w:r>
+        <w:rPr>
+          <w:highlight w:val="yellow"/>
+        </w:rPr>
         <w:t>(</w:t>
       </w:r>
       <w:r>
+        <w:rPr>
+          <w:highlight w:val="yellow"/>
+        </w:rPr>
         <w:t>Partie</w:t>
       </w:r>
       <w:r>
+        <w:rPr>
+          <w:highlight w:val="yellow"/>
+        </w:rPr>
         <w:t xml:space="preserve"> forum UNDER PROGRESS</w:t>
       </w:r>
       <w:r>
+        <w:rPr>
+          <w:highlight w:val="yellow"/>
+        </w:rPr>
         <w:t>)</w:t>
       </w:r>
       <w:r>

</xml_diff>

<commit_message>
End of conception document
</commit_message>
<xml_diff>
--- a/doc/Document de conception.docx
+++ b/doc/Document de conception.docx
@@ -1186,11 +1186,9 @@
               </w:numPr>
               <w:spacing w:line="240" w:lineRule="auto"/>
             </w:pPr>
-            <w:proofErr w:type="gramStart"/>
             <w:r>
               <w:t>id</w:t>
             </w:r>
-            <w:proofErr w:type="gramEnd"/>
           </w:p>
         </w:tc>
         <w:tc>
@@ -1264,13 +1262,8 @@
                 <w:numId w:val="1"/>
               </w:numPr>
             </w:pPr>
-            <w:proofErr w:type="gramStart"/>
-            <w:r>
-              <w:t>pseudo</w:t>
-            </w:r>
-            <w:proofErr w:type="gramEnd"/>
-            <w:r>
-              <w:t xml:space="preserve"> </w:t>
+            <w:r>
+              <w:t xml:space="preserve">pseudo </w:t>
             </w:r>
           </w:p>
         </w:tc>
@@ -1337,12 +1330,10 @@
               <w:spacing w:line="240" w:lineRule="auto"/>
             </w:pPr>
             <w:proofErr w:type="spellStart"/>
-            <w:proofErr w:type="gramStart"/>
             <w:r>
               <w:t>mdp</w:t>
             </w:r>
             <w:proofErr w:type="spellEnd"/>
-            <w:proofErr w:type="gramEnd"/>
           </w:p>
         </w:tc>
         <w:tc>
@@ -1405,11 +1396,9 @@
               </w:numPr>
               <w:spacing w:line="240" w:lineRule="auto"/>
             </w:pPr>
-            <w:proofErr w:type="gramStart"/>
             <w:r>
               <w:t>photo</w:t>
             </w:r>
-            <w:proofErr w:type="gramEnd"/>
           </w:p>
         </w:tc>
         <w:tc>
@@ -1473,12 +1462,10 @@
               <w:spacing w:line="240" w:lineRule="auto"/>
             </w:pPr>
             <w:proofErr w:type="spellStart"/>
-            <w:proofErr w:type="gramStart"/>
             <w:r>
               <w:t>role</w:t>
             </w:r>
             <w:proofErr w:type="spellEnd"/>
-            <w:proofErr w:type="gramEnd"/>
           </w:p>
         </w:tc>
         <w:tc>
@@ -1630,11 +1617,9 @@
               </w:numPr>
               <w:spacing w:line="240" w:lineRule="auto"/>
             </w:pPr>
-            <w:proofErr w:type="gramStart"/>
             <w:r>
               <w:t>id</w:t>
             </w:r>
-            <w:proofErr w:type="gramEnd"/>
           </w:p>
         </w:tc>
         <w:tc>
@@ -1698,12 +1683,10 @@
               <w:spacing w:line="240" w:lineRule="auto"/>
             </w:pPr>
             <w:proofErr w:type="spellStart"/>
-            <w:proofErr w:type="gramStart"/>
             <w:r>
               <w:t>categorie</w:t>
             </w:r>
             <w:proofErr w:type="spellEnd"/>
-            <w:proofErr w:type="gramEnd"/>
           </w:p>
         </w:tc>
         <w:tc>
@@ -1854,11 +1837,9 @@
               </w:numPr>
               <w:spacing w:line="240" w:lineRule="auto"/>
             </w:pPr>
-            <w:proofErr w:type="gramStart"/>
             <w:r>
               <w:t>id</w:t>
             </w:r>
-            <w:proofErr w:type="gramEnd"/>
           </w:p>
         </w:tc>
         <w:tc>
@@ -1924,13 +1905,8 @@
               <w:spacing w:line="240" w:lineRule="auto"/>
             </w:pPr>
             <w:proofErr w:type="spellStart"/>
-            <w:proofErr w:type="gramStart"/>
-            <w:r>
-              <w:t>nom</w:t>
-            </w:r>
-            <w:proofErr w:type="gramEnd"/>
-            <w:r>
-              <w:t>_tache</w:t>
+            <w:r>
+              <w:t>nom_tache</w:t>
             </w:r>
             <w:proofErr w:type="spellEnd"/>
           </w:p>
@@ -2001,11 +1977,9 @@
               </w:numPr>
               <w:spacing w:line="240" w:lineRule="auto"/>
             </w:pPr>
-            <w:proofErr w:type="gramStart"/>
             <w:r>
               <w:t>description</w:t>
             </w:r>
-            <w:proofErr w:type="gramEnd"/>
           </w:p>
         </w:tc>
         <w:tc>
@@ -2070,11 +2044,9 @@
               </w:numPr>
               <w:spacing w:line="240" w:lineRule="auto"/>
             </w:pPr>
-            <w:proofErr w:type="gramStart"/>
             <w:r>
               <w:t>date</w:t>
             </w:r>
-            <w:proofErr w:type="gramEnd"/>
           </w:p>
         </w:tc>
         <w:tc>
@@ -2111,14 +2083,12 @@
             <w:pPr>
               <w:spacing w:line="240" w:lineRule="auto"/>
             </w:pPr>
-            <w:proofErr w:type="gramStart"/>
             <w:r>
               <w:t>d</w:t>
             </w:r>
             <w:r>
               <w:t>ate</w:t>
             </w:r>
-            <w:proofErr w:type="gramEnd"/>
           </w:p>
         </w:tc>
       </w:tr>
@@ -2143,13 +2113,8 @@
               <w:spacing w:line="240" w:lineRule="auto"/>
             </w:pPr>
             <w:proofErr w:type="spellStart"/>
-            <w:proofErr w:type="gramStart"/>
-            <w:r>
-              <w:t>date</w:t>
-            </w:r>
-            <w:proofErr w:type="gramEnd"/>
-            <w:r>
-              <w:t>_rappel</w:t>
+            <w:r>
+              <w:t>date_rappel</w:t>
             </w:r>
             <w:proofErr w:type="spellEnd"/>
           </w:p>
@@ -2189,12 +2154,10 @@
               <w:spacing w:line="240" w:lineRule="auto"/>
             </w:pPr>
             <w:proofErr w:type="spellStart"/>
-            <w:proofErr w:type="gramStart"/>
             <w:r>
               <w:t>datetime</w:t>
             </w:r>
             <w:proofErr w:type="spellEnd"/>
-            <w:proofErr w:type="gramEnd"/>
           </w:p>
         </w:tc>
       </w:tr>
@@ -2218,11 +2181,9 @@
               </w:numPr>
               <w:spacing w:line="240" w:lineRule="auto"/>
             </w:pPr>
-            <w:proofErr w:type="gramStart"/>
             <w:r>
               <w:t>importance</w:t>
             </w:r>
-            <w:proofErr w:type="gramEnd"/>
           </w:p>
         </w:tc>
         <w:tc>
@@ -2286,12 +2247,10 @@
               <w:spacing w:line="240" w:lineRule="auto"/>
             </w:pPr>
             <w:proofErr w:type="spellStart"/>
-            <w:proofErr w:type="gramStart"/>
             <w:r>
               <w:t>complete</w:t>
             </w:r>
             <w:proofErr w:type="spellEnd"/>
-            <w:proofErr w:type="gramEnd"/>
           </w:p>
         </w:tc>
         <w:tc>
@@ -2329,12 +2288,10 @@
               <w:spacing w:line="240" w:lineRule="auto"/>
             </w:pPr>
             <w:proofErr w:type="spellStart"/>
-            <w:proofErr w:type="gramStart"/>
             <w:r>
               <w:t>bool</w:t>
             </w:r>
             <w:proofErr w:type="spellEnd"/>
-            <w:proofErr w:type="gramEnd"/>
           </w:p>
         </w:tc>
       </w:tr>
@@ -2450,14 +2407,12 @@
               <w:spacing w:line="240" w:lineRule="auto"/>
               <w:jc w:val="both"/>
             </w:pPr>
-            <w:proofErr w:type="gramStart"/>
             <w:r>
               <w:t>1,</w:t>
             </w:r>
             <w:r>
               <w:t>n</w:t>
             </w:r>
-            <w:proofErr w:type="gramEnd"/>
           </w:p>
         </w:tc>
         <w:tc>
@@ -2911,15 +2866,7 @@
         <w:t>- identifiant</w:t>
       </w:r>
       <w:r>
-        <w:t xml:space="preserve"> (</w:t>
-      </w:r>
-      <w:proofErr w:type="gramStart"/>
-      <w:r>
-        <w:t>varchar(</w:t>
-      </w:r>
-      <w:proofErr w:type="gramEnd"/>
-      <w:r>
-        <w:t>500))</w:t>
+        <w:t xml:space="preserve"> (varchar(500))</w:t>
       </w:r>
       <w:r>
         <w:br/>
@@ -2990,28 +2937,17 @@
       </w:r>
       <w:r>
         <w:br/>
-        <w:t>- id</w:t>
-      </w:r>
-      <w:r>
-        <w:t xml:space="preserve"> (AI</w:t>
-      </w:r>
-      <w:r>
-        <w:t>)</w:t>
-      </w:r>
-      <w:r>
-        <w:br/>
-        <w:t>- nom</w:t>
-      </w:r>
-      <w:r>
-        <w:t xml:space="preserve"> (</w:t>
-      </w:r>
-      <w:proofErr w:type="gramStart"/>
-      <w:r>
-        <w:t>varchar(</w:t>
-      </w:r>
-      <w:proofErr w:type="gramEnd"/>
-      <w:r>
-        <w:t>500))</w:t>
+      </w:r>
+      <w:r>
+        <w:t xml:space="preserve">- </w:t>
+      </w:r>
+      <w:proofErr w:type="spellStart"/>
+      <w:r>
+        <w:t>lis_id</w:t>
+      </w:r>
+      <w:proofErr w:type="spellEnd"/>
+      <w:r>
+        <w:t xml:space="preserve"> (AI)</w:t>
       </w:r>
       <w:r>
         <w:br/>
@@ -3019,231 +2955,255 @@
       </w:r>
       <w:proofErr w:type="spellStart"/>
       <w:r>
-        <w:t>idenifiant</w:t>
+        <w:t>lis_liste</w:t>
       </w:r>
       <w:proofErr w:type="spellEnd"/>
       <w:r>
+        <w:t xml:space="preserve"> (</w:t>
+      </w:r>
+      <w:r>
+        <w:t>varchar(500</w:t>
+      </w:r>
+      <w:r>
+        <w:t>)</w:t>
+      </w:r>
+      <w:r>
+        <w:t>)</w:t>
+      </w:r>
+      <w:r>
+        <w:br/>
+      </w:r>
+    </w:p>
+    <w:p>
+      <w:pPr>
+        <w:ind w:left="708"/>
+      </w:pPr>
+      <w:r>
+        <w:t xml:space="preserve">* </w:t>
+      </w:r>
+      <w:r>
+        <w:t>Taches</w:t>
+      </w:r>
+      <w:r>
+        <w:br/>
+      </w:r>
+      <w:r>
+        <w:t xml:space="preserve">- </w:t>
+      </w:r>
+      <w:proofErr w:type="spellStart"/>
+      <w:r>
+        <w:t>tac_id</w:t>
+      </w:r>
+      <w:proofErr w:type="spellEnd"/>
+      <w:r>
+        <w:t xml:space="preserve"> (AI) </w:t>
+      </w:r>
+      <w:r>
+        <w:br/>
+      </w:r>
+      <w:r>
+        <w:t xml:space="preserve">- </w:t>
+      </w:r>
+      <w:proofErr w:type="spellStart"/>
+      <w:r>
+        <w:t>tac_nom_tache</w:t>
+      </w:r>
+      <w:proofErr w:type="spellEnd"/>
+      <w:r>
         <w:t xml:space="preserve"> (varchar(500))</w:t>
       </w:r>
+      <w:r>
+        <w:br/>
+      </w:r>
+      <w:r>
+        <w:t xml:space="preserve">- </w:t>
+      </w:r>
+      <w:proofErr w:type="spellStart"/>
+      <w:r>
+        <w:t>tac_description</w:t>
+      </w:r>
+      <w:proofErr w:type="spellEnd"/>
+      <w:r>
+        <w:t xml:space="preserve"> (</w:t>
+      </w:r>
+      <w:proofErr w:type="spellStart"/>
+      <w:r>
+        <w:t>text</w:t>
+      </w:r>
+      <w:proofErr w:type="spellEnd"/>
+      <w:r>
+        <w:t>)</w:t>
+      </w:r>
+      <w:r>
+        <w:br/>
+      </w:r>
+      <w:r>
+        <w:t xml:space="preserve">- </w:t>
+      </w:r>
+      <w:proofErr w:type="spellStart"/>
+      <w:r>
+        <w:t>tac_date</w:t>
+      </w:r>
+      <w:proofErr w:type="spellEnd"/>
+      <w:r>
+        <w:t xml:space="preserve"> (date)</w:t>
+      </w:r>
+      <w:r>
+        <w:br/>
+      </w:r>
+      <w:r>
+        <w:t xml:space="preserve">- </w:t>
+      </w:r>
+      <w:proofErr w:type="spellStart"/>
+      <w:r>
+        <w:t>tac_rappel</w:t>
+      </w:r>
+      <w:proofErr w:type="spellEnd"/>
+      <w:r>
+        <w:t xml:space="preserve"> (date)</w:t>
+      </w:r>
+      <w:r>
+        <w:br/>
+      </w:r>
+      <w:r>
+        <w:t xml:space="preserve">- </w:t>
+      </w:r>
+      <w:proofErr w:type="spellStart"/>
+      <w:r>
+        <w:t>tac_importance</w:t>
+      </w:r>
+      <w:proofErr w:type="spellEnd"/>
+      <w:r>
+        <w:t xml:space="preserve"> </w:t>
+      </w:r>
+      <w:r>
+        <w:t>(</w:t>
+      </w:r>
+      <w:proofErr w:type="spellStart"/>
+      <w:r>
+        <w:t>int</w:t>
+      </w:r>
+      <w:proofErr w:type="spellEnd"/>
+      <w:r>
+        <w:t>)</w:t>
+      </w:r>
+      <w:r>
+        <w:br/>
+      </w:r>
+      <w:r>
+        <w:t xml:space="preserve">- </w:t>
+      </w:r>
+      <w:proofErr w:type="spellStart"/>
+      <w:r>
+        <w:t>tac_complete</w:t>
+      </w:r>
+      <w:proofErr w:type="spellEnd"/>
+      <w:r>
+        <w:t xml:space="preserve"> </w:t>
+      </w:r>
+      <w:r>
+        <w:t>(char(1))</w:t>
+      </w:r>
+      <w:r>
+        <w:br/>
+      </w:r>
+      <w:r>
+        <w:t>&lt;/entités&gt;</w:t>
+      </w:r>
+      <w:r>
+        <w:br/>
+      </w:r>
+      <w:r>
+        <w:t>&lt;association&gt;</w:t>
+      </w:r>
+      <w:r>
+        <w:br/>
+      </w:r>
+      <w:proofErr w:type="spellStart"/>
+      <w:r>
+        <w:rPr>
+          <w:b/>
+        </w:rPr>
+        <w:t>Repertorier</w:t>
+      </w:r>
+      <w:proofErr w:type="spellEnd"/>
       <w:r>
         <w:br/>
         <w:t xml:space="preserve">- </w:t>
       </w:r>
+      <w:r>
+        <w:t>Liste</w:t>
+      </w:r>
+      <w:r>
+        <w:t>s</w:t>
+      </w:r>
+      <w:r>
+        <w:t xml:space="preserve"> 1,n</w:t>
+      </w:r>
+      <w:r>
+        <w:br/>
+      </w:r>
+      <w:r>
+        <w:t xml:space="preserve">- </w:t>
+      </w:r>
+      <w:r>
+        <w:t>Tache</w:t>
+      </w:r>
+      <w:r>
+        <w:t>s</w:t>
+      </w:r>
+      <w:r>
+        <w:t xml:space="preserve"> 1,1</w:t>
+      </w:r>
+    </w:p>
+    <w:p>
+      <w:pPr>
+        <w:ind w:left="708"/>
+      </w:pPr>
       <w:proofErr w:type="spellStart"/>
       <w:r>
-        <w:t>mot_de_passe</w:t>
+        <w:rPr>
+          <w:b/>
+          <w:bCs/>
+        </w:rPr>
+        <w:t>C</w:t>
+      </w:r>
+      <w:r>
+        <w:rPr>
+          <w:b/>
+          <w:bCs/>
+        </w:rPr>
+        <w:t>reer</w:t>
       </w:r>
       <w:proofErr w:type="spellEnd"/>
-      <w:r>
-        <w:t xml:space="preserve"> (varchar(500))</w:t>
-      </w:r>
-      <w:r>
-        <w:br/>
-      </w:r>
-      <w:r>
-        <w:t>- email</w:t>
-      </w:r>
-      <w:r>
-        <w:t xml:space="preserve"> (varchar(500))</w:t>
-      </w:r>
-      <w:r>
-        <w:br/>
-      </w:r>
-    </w:p>
-    <w:p>
-      <w:pPr>
-        <w:ind w:left="708"/>
-      </w:pPr>
-      <w:r>
-        <w:t xml:space="preserve">* </w:t>
-      </w:r>
-      <w:r>
-        <w:t>Taches</w:t>
-      </w:r>
-      <w:r>
-        <w:br/>
-        <w:t>- id</w:t>
-      </w:r>
-      <w:r>
-        <w:t xml:space="preserve"> (AI</w:t>
-      </w:r>
-      <w:r>
-        <w:t>)</w:t>
-      </w:r>
-      <w:r>
-        <w:br/>
-        <w:t>- statut</w:t>
-      </w:r>
-      <w:r>
-        <w:t xml:space="preserve"> (</w:t>
-      </w:r>
-      <w:proofErr w:type="spellStart"/>
-      <w:r>
-        <w:t>int</w:t>
-      </w:r>
-      <w:proofErr w:type="spellEnd"/>
-      <w:r>
-        <w:t>)</w:t>
-      </w:r>
-      <w:r>
-        <w:br/>
-        <w:t>- nom</w:t>
-      </w:r>
-      <w:r>
-        <w:t xml:space="preserve"> (</w:t>
-      </w:r>
-      <w:proofErr w:type="gramStart"/>
-      <w:r>
-        <w:t>varchar(</w:t>
-      </w:r>
-      <w:proofErr w:type="gramEnd"/>
-      <w:r>
-        <w:t>500))</w:t>
-      </w:r>
-      <w:r>
-        <w:br/>
-        <w:t>- adresse</w:t>
-      </w:r>
-      <w:r>
-        <w:t xml:space="preserve"> (varchar(500))</w:t>
-      </w:r>
       <w:r>
         <w:br/>
         <w:t xml:space="preserve">- </w:t>
       </w:r>
-      <w:proofErr w:type="spellStart"/>
-      <w:r>
-        <w:t>departement</w:t>
-      </w:r>
-      <w:proofErr w:type="spellEnd"/>
-      <w:r>
-        <w:t xml:space="preserve"> (</w:t>
-      </w:r>
-      <w:proofErr w:type="spellStart"/>
-      <w:r>
-        <w:t>int</w:t>
-      </w:r>
-      <w:proofErr w:type="spellEnd"/>
-      <w:r>
-        <w:t>)</w:t>
+      <w:r>
+        <w:t>Membres</w:t>
+      </w:r>
+      <w:r>
+        <w:t xml:space="preserve"> 1,</w:t>
+      </w:r>
+      <w:r>
+        <w:t>n</w:t>
       </w:r>
       <w:r>
         <w:br/>
-        <w:t>- description</w:t>
-      </w:r>
-      <w:r>
-        <w:t xml:space="preserve"> (</w:t>
-      </w:r>
-      <w:proofErr w:type="spellStart"/>
-      <w:r>
-        <w:t>text</w:t>
-      </w:r>
-      <w:proofErr w:type="spellEnd"/>
-      <w:r>
-        <w:t>)</w:t>
-      </w:r>
-      <w:r>
-        <w:br/>
-        <w:t>- longitude</w:t>
-      </w:r>
-      <w:r>
-        <w:t xml:space="preserve"> (</w:t>
-      </w:r>
-      <w:proofErr w:type="spellStart"/>
-      <w:r>
-        <w:t>float</w:t>
-      </w:r>
-      <w:proofErr w:type="spellEnd"/>
-      <w:r>
-        <w:t>)</w:t>
-      </w:r>
-      <w:r>
-        <w:br/>
-      </w:r>
-      <w:r>
-        <w:t>- latitude</w:t>
-      </w:r>
-      <w:r>
-        <w:t xml:space="preserve"> (</w:t>
-      </w:r>
-      <w:proofErr w:type="spellStart"/>
-      <w:r>
-        <w:t>float</w:t>
-      </w:r>
-      <w:proofErr w:type="spellEnd"/>
-      <w:r>
-        <w:t>)</w:t>
-      </w:r>
-      <w:r>
-        <w:br/>
-      </w:r>
-      <w:r>
-        <w:t>&lt;/entités&gt;</w:t>
-      </w:r>
-      <w:r>
-        <w:br/>
-      </w:r>
-      <w:r>
-        <w:t>&lt;association&gt;</w:t>
-      </w:r>
-      <w:r>
-        <w:br/>
-      </w:r>
-      <w:r>
-        <w:t>Prendre</w:t>
-      </w:r>
-      <w:r>
-        <w:br/>
-        <w:t>- Client 1,n</w:t>
-      </w:r>
-      <w:r>
-        <w:br/>
-      </w:r>
-      <w:r>
-        <w:t>- Réservation 1,1</w:t>
-      </w:r>
-      <w:r>
-        <w:br/>
-      </w:r>
-    </w:p>
-    <w:p>
-      <w:pPr>
-        <w:ind w:left="708"/>
-      </w:pPr>
-      <w:r>
-        <w:t>Conclure</w:t>
-      </w:r>
-      <w:r>
-        <w:br/>
+      </w:r>
+      <w:r>
         <w:t xml:space="preserve">- </w:t>
       </w:r>
-      <w:proofErr w:type="spellStart"/>
-      <w:r>
-        <w:t>Reservation</w:t>
-      </w:r>
-      <w:proofErr w:type="spellEnd"/>
-      <w:r>
-        <w:t xml:space="preserve"> 1,1</w:t>
-      </w:r>
-      <w:r>
-        <w:br/>
-      </w:r>
-      <w:r>
-        <w:t xml:space="preserve">- </w:t>
-      </w:r>
-      <w:proofErr w:type="spellStart"/>
-      <w:r>
-        <w:t>Hotel</w:t>
-      </w:r>
-      <w:proofErr w:type="spellEnd"/>
-      <w:r>
-        <w:t xml:space="preserve"> </w:t>
-      </w:r>
-      <w:proofErr w:type="gramStart"/>
-      <w:r>
-        <w:t>1,n</w:t>
-      </w:r>
-      <w:proofErr w:type="gramEnd"/>
+      <w:r>
+        <w:t>Listes</w:t>
+      </w:r>
+      <w:r>
+        <w:t xml:space="preserve"> 1,</w:t>
+      </w:r>
+      <w:r>
+        <w:t>1</w:t>
+      </w:r>
       <w:r>
         <w:br/>
       </w:r>
@@ -3269,26 +3229,6 @@
           <w:lang w:eastAsia="fr-FR"/>
         </w:rPr>
       </w:pPr>
-    </w:p>
-    <w:p>
-      <w:pPr>
-        <w:jc w:val="center"/>
-        <w:rPr>
-          <w:b/>
-          <w:bCs/>
-          <w:highlight w:val="yellow"/>
-        </w:rPr>
-      </w:pPr>
-      <w:r>
-        <w:rPr>
-          <w:b/>
-          <w:bCs/>
-          <w:noProof/>
-          <w:highlight w:val="yellow"/>
-          <w:lang w:eastAsia="fr-FR"/>
-        </w:rPr>
-        <w:t>(refaire le graphique)</w:t>
-      </w:r>
     </w:p>
     <w:p>
       <w:pPr>
@@ -3305,9 +3245,48 @@
       </w:pPr>
       <w:r>
         <w:rPr>
+          <w:noProof/>
+        </w:rPr>
+        <w:drawing>
+          <wp:inline distT="0" distB="0" distL="0" distR="0" wp14:anchorId="550116E4" wp14:editId="20652BB9">
+            <wp:extent cx="6062525" cy="2340942"/>
+            <wp:effectExtent l="0" t="0" r="0" b="2540"/>
+            <wp:docPr id="1" name="Image 1"/>
+            <wp:cNvGraphicFramePr>
+              <a:graphicFrameLocks xmlns:a="http://schemas.openxmlformats.org/drawingml/2006/main" noChangeAspect="1"/>
+            </wp:cNvGraphicFramePr>
+            <a:graphic xmlns:a="http://schemas.openxmlformats.org/drawingml/2006/main">
+              <a:graphicData uri="http://schemas.openxmlformats.org/drawingml/2006/picture">
+                <pic:pic xmlns:pic="http://schemas.openxmlformats.org/drawingml/2006/picture">
+                  <pic:nvPicPr>
+                    <pic:cNvPr id="1" name=""/>
+                    <pic:cNvPicPr/>
+                  </pic:nvPicPr>
+                  <pic:blipFill>
+                    <a:blip r:embed="rId7"/>
+                    <a:stretch>
+                      <a:fillRect/>
+                    </a:stretch>
+                  </pic:blipFill>
+                  <pic:spPr>
+                    <a:xfrm>
+                      <a:off x="0" y="0"/>
+                      <a:ext cx="6090346" cy="2351685"/>
+                    </a:xfrm>
+                    <a:prstGeom prst="rect">
+                      <a:avLst/>
+                    </a:prstGeom>
+                  </pic:spPr>
+                </pic:pic>
+              </a:graphicData>
+            </a:graphic>
+          </wp:inline>
+        </w:drawing>
+      </w:r>
+      <w:r>
+        <w:rPr>
           <w:i/>
           <w:iCs/>
-          <w:highlight w:val="yellow"/>
         </w:rPr>
         <w:t>MCD graphique</w:t>
       </w:r>
@@ -3341,381 +3320,340 @@
     <w:p/>
     <w:p>
       <w:r>
-        <w:t>&lt;MLD&gt;</w:t>
+        <w:t>&lt;M</w:t>
+      </w:r>
+      <w:r>
+        <w:t>L</w:t>
+      </w:r>
+      <w:r>
+        <w:t>D&gt;</w:t>
       </w:r>
       <w:r>
         <w:br/>
-      </w:r>
-      <w:r>
-        <w:t>c</w:t>
-      </w:r>
-      <w:r>
-        <w:t>lient</w:t>
+        <w:t xml:space="preserve">    &lt;entités&gt;</w:t>
+      </w:r>
+    </w:p>
+    <w:p>
+      <w:pPr>
+        <w:ind w:left="708"/>
+      </w:pPr>
+      <w:r>
+        <w:t>*Membres</w:t>
       </w:r>
       <w:r>
         <w:br/>
-        <w:t xml:space="preserve"> - </w:t>
+        <w:t xml:space="preserve">- id (AI) </w:t>
+      </w:r>
+      <w:r>
+        <w:br/>
+        <w:t>- identifiant (varchar(500))</w:t>
+      </w:r>
+      <w:r>
+        <w:br/>
+        <w:t xml:space="preserve">- </w:t>
       </w:r>
       <w:proofErr w:type="spellStart"/>
       <w:r>
-        <w:t>cli_id</w:t>
+        <w:t>mot_de_passe</w:t>
       </w:r>
       <w:proofErr w:type="spellEnd"/>
       <w:r>
+        <w:t xml:space="preserve"> (varchar(500))</w:t>
+      </w:r>
+      <w:r>
+        <w:br/>
+      </w:r>
+      <w:r>
+        <w:t xml:space="preserve">- </w:t>
+      </w:r>
+      <w:r>
+        <w:t>photo (varchar(500))</w:t>
+      </w:r>
+      <w:r>
+        <w:br/>
+      </w:r>
+      <w:r>
+        <w:t>-</w:t>
+      </w:r>
+      <w:r>
+        <w:t xml:space="preserve"> </w:t>
+      </w:r>
+      <w:proofErr w:type="spellStart"/>
+      <w:r>
+        <w:t>role</w:t>
+      </w:r>
+      <w:proofErr w:type="spellEnd"/>
+      <w:r>
+        <w:t xml:space="preserve"> </w:t>
+      </w:r>
+      <w:r>
+        <w:t>(</w:t>
+      </w:r>
+      <w:proofErr w:type="spellStart"/>
+      <w:r>
+        <w:t>bool</w:t>
+      </w:r>
+      <w:proofErr w:type="spellEnd"/>
+      <w:r>
+        <w:t>)</w:t>
+      </w:r>
+    </w:p>
+    <w:p/>
+    <w:p>
+      <w:pPr>
+        <w:ind w:left="708"/>
+      </w:pPr>
+      <w:r>
+        <w:t>* Listes</w:t>
+      </w:r>
+      <w:r>
+        <w:br/>
+        <w:t xml:space="preserve">- </w:t>
+      </w:r>
+      <w:proofErr w:type="spellStart"/>
+      <w:r>
+        <w:t>lis_id</w:t>
+      </w:r>
+      <w:proofErr w:type="spellEnd"/>
+      <w:r>
         <w:t xml:space="preserve"> (AI)</w:t>
       </w:r>
       <w:r>
         <w:br/>
-        <w:t xml:space="preserve"> - </w:t>
+      </w:r>
+      <w:r>
+        <w:t xml:space="preserve">- </w:t>
       </w:r>
       <w:proofErr w:type="spellStart"/>
       <w:r>
-        <w:t>cli_nom</w:t>
+        <w:t>lis_id_membre</w:t>
       </w:r>
       <w:proofErr w:type="spellEnd"/>
       <w:r>
+        <w:t xml:space="preserve"> (FK)</w:t>
+      </w:r>
+      <w:r>
+        <w:br/>
+        <w:t xml:space="preserve">- </w:t>
+      </w:r>
+      <w:proofErr w:type="spellStart"/>
+      <w:r>
+        <w:t>lis_liste</w:t>
+      </w:r>
+      <w:proofErr w:type="spellEnd"/>
+      <w:r>
+        <w:t xml:space="preserve"> (varchar(500))</w:t>
+      </w:r>
+      <w:r>
+        <w:br/>
+      </w:r>
+    </w:p>
+    <w:p>
+      <w:pPr>
+        <w:ind w:left="708"/>
+      </w:pPr>
+      <w:r>
+        <w:t>* Taches</w:t>
+      </w:r>
+      <w:r>
+        <w:br/>
+        <w:t xml:space="preserve">- </w:t>
+      </w:r>
+      <w:proofErr w:type="spellStart"/>
+      <w:r>
+        <w:t>tac_id</w:t>
+      </w:r>
+      <w:proofErr w:type="spellEnd"/>
+      <w:r>
+        <w:t xml:space="preserve"> (AI) </w:t>
+      </w:r>
+      <w:r>
+        <w:br/>
+        <w:t xml:space="preserve">- </w:t>
+      </w:r>
+      <w:proofErr w:type="spellStart"/>
+      <w:r>
+        <w:t>tac_list</w:t>
+      </w:r>
+      <w:proofErr w:type="spellEnd"/>
+      <w:r>
+        <w:t xml:space="preserve"> (FK)</w:t>
+      </w:r>
+      <w:r>
+        <w:br/>
+        <w:t xml:space="preserve">- </w:t>
+      </w:r>
+      <w:proofErr w:type="spellStart"/>
+      <w:r>
+        <w:t>tac_nom_tache</w:t>
+      </w:r>
+      <w:proofErr w:type="spellEnd"/>
+      <w:r>
+        <w:t xml:space="preserve"> (varchar(500))</w:t>
+      </w:r>
+      <w:r>
+        <w:br/>
+        <w:t xml:space="preserve">- </w:t>
+      </w:r>
+      <w:proofErr w:type="spellStart"/>
+      <w:r>
+        <w:t>tac_description</w:t>
+      </w:r>
+      <w:proofErr w:type="spellEnd"/>
+      <w:r>
         <w:t xml:space="preserve"> (</w:t>
       </w:r>
-      <w:r>
-        <w:t>varchar(500)</w:t>
-      </w:r>
+      <w:proofErr w:type="spellStart"/>
+      <w:r>
+        <w:t>text</w:t>
+      </w:r>
+      <w:proofErr w:type="spellEnd"/>
       <w:r>
         <w:t>)</w:t>
       </w:r>
       <w:r>
         <w:br/>
-        <w:t xml:space="preserve"> - </w:t>
+        <w:t xml:space="preserve">- </w:t>
       </w:r>
       <w:proofErr w:type="spellStart"/>
       <w:r>
-        <w:t>cli_identifiant</w:t>
+        <w:t>tac_date</w:t>
       </w:r>
       <w:proofErr w:type="spellEnd"/>
       <w:r>
+        <w:t xml:space="preserve"> (date)</w:t>
+      </w:r>
+      <w:r>
+        <w:br/>
+        <w:t xml:space="preserve">- </w:t>
+      </w:r>
+      <w:proofErr w:type="spellStart"/>
+      <w:r>
+        <w:t>tac_rappel</w:t>
+      </w:r>
+      <w:proofErr w:type="spellEnd"/>
+      <w:r>
+        <w:t xml:space="preserve"> (date)</w:t>
+      </w:r>
+      <w:r>
+        <w:br/>
+        <w:t xml:space="preserve">- </w:t>
+      </w:r>
+      <w:proofErr w:type="spellStart"/>
+      <w:r>
+        <w:t>tac_importance</w:t>
+      </w:r>
+      <w:proofErr w:type="spellEnd"/>
+      <w:r>
         <w:t xml:space="preserve"> (</w:t>
       </w:r>
-      <w:r>
-        <w:t>varchar(500)</w:t>
-      </w:r>
+      <w:proofErr w:type="spellStart"/>
+      <w:r>
+        <w:t>int</w:t>
+      </w:r>
+      <w:proofErr w:type="spellEnd"/>
       <w:r>
         <w:t>)</w:t>
       </w:r>
       <w:r>
         <w:br/>
-        <w:t xml:space="preserve"> - </w:t>
+        <w:t xml:space="preserve">- </w:t>
       </w:r>
       <w:proofErr w:type="spellStart"/>
       <w:r>
-        <w:t>cli_mdp</w:t>
+        <w:t>tac_complete</w:t>
       </w:r>
       <w:proofErr w:type="spellEnd"/>
       <w:r>
-        <w:t xml:space="preserve"> (</w:t>
-      </w:r>
-      <w:r>
-        <w:t>varchar(500)</w:t>
-      </w:r>
-      <w:r>
-        <w:t>)</w:t>
+        <w:t xml:space="preserve"> (char(1))</w:t>
       </w:r>
       <w:r>
         <w:br/>
-        <w:t xml:space="preserve"> </w:t>
+        <w:t>&lt;/entités&gt;</w:t>
+      </w:r>
+      <w:r>
+        <w:br/>
+        <w:t>&lt;association&gt;</w:t>
+      </w:r>
+      <w:r>
+        <w:br/>
+      </w:r>
+      <w:proofErr w:type="spellStart"/>
+      <w:r>
+        <w:rPr>
+          <w:b/>
+        </w:rPr>
+        <w:t>Repertorier</w:t>
+      </w:r>
+      <w:proofErr w:type="spellEnd"/>
+      <w:r>
+        <w:br/>
+        <w:t>- Listes 1,n</w:t>
+      </w:r>
+      <w:r>
+        <w:br/>
       </w:r>
       <w:r>
         <w:t xml:space="preserve">- </w:t>
       </w:r>
+      <w:r>
+        <w:t>Taches</w:t>
+      </w:r>
+      <w:r>
+        <w:t xml:space="preserve"> 1,1</w:t>
+      </w:r>
+    </w:p>
+    <w:p>
+      <w:pPr>
+        <w:ind w:left="708"/>
+      </w:pPr>
       <w:proofErr w:type="spellStart"/>
       <w:r>
-        <w:t>cli_email</w:t>
-      </w:r>
-      <w:proofErr w:type="spellEnd"/>
-      <w:r>
-        <w:t xml:space="preserve"> (</w:t>
-      </w:r>
-      <w:r>
-        <w:t>varchar(500)</w:t>
-      </w:r>
-      <w:r>
-        <w:t>)</w:t>
-      </w:r>
-    </w:p>
-    <w:p/>
-    <w:p>
-      <w:pPr>
-        <w:rPr>
-          <w:lang w:val="en-US"/>
-        </w:rPr>
-      </w:pPr>
-      <w:r>
-        <w:rPr>
-          <w:lang w:val="en-US"/>
-        </w:rPr>
-        <w:t>p</w:t>
-      </w:r>
-      <w:r>
-        <w:rPr>
-          <w:lang w:val="en-US"/>
-        </w:rPr>
-        <w:t>ersonnel</w:t>
-      </w:r>
-      <w:r>
-        <w:rPr>
-          <w:lang w:val="en-US"/>
-        </w:rPr>
-        <w:br/>
-        <w:t xml:space="preserve">   - </w:t>
-      </w:r>
-      <w:proofErr w:type="spellStart"/>
-      <w:r>
-        <w:rPr>
-          <w:lang w:val="en-US"/>
-        </w:rPr>
-        <w:t>per_id</w:t>
-      </w:r>
-      <w:proofErr w:type="spellEnd"/>
-      <w:r>
-        <w:rPr>
-          <w:lang w:val="en-US"/>
-        </w:rPr>
-        <w:t xml:space="preserve"> (AI)</w:t>
-      </w:r>
-      <w:r>
-        <w:rPr>
-          <w:lang w:val="en-US"/>
-        </w:rPr>
-        <w:br/>
-        <w:t xml:space="preserve">   - </w:t>
-      </w:r>
-      <w:proofErr w:type="spellStart"/>
-      <w:r>
-        <w:rPr>
-          <w:lang w:val="en-US"/>
-        </w:rPr>
-        <w:t>per_nom</w:t>
-      </w:r>
-      <w:proofErr w:type="spellEnd"/>
-      <w:r>
-        <w:rPr>
-          <w:lang w:val="en-US"/>
-        </w:rPr>
-        <w:t xml:space="preserve"> (</w:t>
-      </w:r>
-      <w:r>
-        <w:rPr>
-          <w:lang w:val="en-US"/>
-        </w:rPr>
-        <w:t>varchar(500)</w:t>
-      </w:r>
-      <w:r>
-        <w:rPr>
-          <w:lang w:val="en-US"/>
-        </w:rPr>
-        <w:t>)</w:t>
-      </w:r>
-      <w:r>
-        <w:rPr>
-          <w:lang w:val="en-US"/>
-        </w:rPr>
-        <w:br/>
-        <w:t xml:space="preserve">   - </w:t>
-      </w:r>
-      <w:proofErr w:type="spellStart"/>
-      <w:r>
-        <w:rPr>
-          <w:lang w:val="en-US"/>
-        </w:rPr>
-        <w:t>per_idenifiant</w:t>
-      </w:r>
-      <w:proofErr w:type="spellEnd"/>
-      <w:r>
-        <w:rPr>
-          <w:lang w:val="en-US"/>
-        </w:rPr>
-        <w:t xml:space="preserve"> (</w:t>
-      </w:r>
-      <w:r>
-        <w:rPr>
-          <w:lang w:val="en-US"/>
-        </w:rPr>
-        <w:t>varchar(500)</w:t>
-      </w:r>
-      <w:r>
-        <w:rPr>
-          <w:lang w:val="en-US"/>
-        </w:rPr>
-        <w:t>)</w:t>
-      </w:r>
-      <w:r>
-        <w:rPr>
-          <w:lang w:val="en-US"/>
-        </w:rPr>
-        <w:br/>
-        <w:t xml:space="preserve">   - </w:t>
-      </w:r>
-      <w:proofErr w:type="spellStart"/>
-      <w:r>
-        <w:rPr>
-          <w:lang w:val="en-US"/>
-        </w:rPr>
-        <w:t>per_mdp</w:t>
-      </w:r>
-      <w:proofErr w:type="spellEnd"/>
-      <w:r>
-        <w:rPr>
-          <w:lang w:val="en-US"/>
-        </w:rPr>
-        <w:t xml:space="preserve"> (</w:t>
-      </w:r>
-      <w:r>
-        <w:rPr>
-          <w:lang w:val="en-US"/>
-        </w:rPr>
-        <w:t>varchar(500)</w:t>
-      </w:r>
-      <w:r>
-        <w:rPr>
-          <w:lang w:val="en-US"/>
-        </w:rPr>
-        <w:t>)</w:t>
-      </w:r>
-      <w:r>
-        <w:rPr>
-          <w:lang w:val="en-US"/>
-        </w:rPr>
-        <w:br/>
-        <w:t xml:space="preserve">   - </w:t>
-      </w:r>
-      <w:proofErr w:type="spellStart"/>
-      <w:r>
-        <w:rPr>
-          <w:lang w:val="en-US"/>
-        </w:rPr>
-        <w:t>per_email</w:t>
-      </w:r>
-      <w:proofErr w:type="spellEnd"/>
-      <w:r>
-        <w:rPr>
-          <w:lang w:val="en-US"/>
-        </w:rPr>
-        <w:t xml:space="preserve"> (</w:t>
-      </w:r>
-      <w:r>
-        <w:rPr>
-          <w:lang w:val="en-US"/>
-        </w:rPr>
-        <w:t>varchar(500)</w:t>
-      </w:r>
-      <w:r>
-        <w:rPr>
-          <w:lang w:val="en-US"/>
-        </w:rPr>
-        <w:t>)</w:t>
-      </w:r>
-      <w:r>
-        <w:rPr>
-          <w:lang w:val="en-US"/>
-        </w:rPr>
-        <w:br/>
-        <w:t xml:space="preserve">   - </w:t>
-      </w:r>
-      <w:proofErr w:type="spellStart"/>
-      <w:r>
-        <w:rPr>
-          <w:lang w:val="en-US"/>
-        </w:rPr>
-        <w:t>per_role</w:t>
-      </w:r>
-      <w:proofErr w:type="spellEnd"/>
-      <w:r>
-        <w:rPr>
-          <w:lang w:val="en-US"/>
-        </w:rPr>
-        <w:t xml:space="preserve"> (</w:t>
-      </w:r>
-      <w:r>
-        <w:rPr>
-          <w:lang w:val="en-US"/>
-        </w:rPr>
-        <w:t>varchar(500)</w:t>
-      </w:r>
-      <w:r>
-        <w:rPr>
-          <w:lang w:val="en-US"/>
-        </w:rPr>
-        <w:t>)</w:t>
-      </w:r>
-      <w:r>
-        <w:rPr>
-          <w:lang w:val="en-US"/>
-        </w:rPr>
-        <w:br/>
-        <w:t xml:space="preserve">   </w:t>
-      </w:r>
-      <w:r>
-        <w:rPr>
-          <w:lang w:val="en-US"/>
-        </w:rPr>
-        <w:t xml:space="preserve">- </w:t>
-      </w:r>
-      <w:proofErr w:type="spellStart"/>
-      <w:r>
-        <w:rPr>
-          <w:lang w:val="en-US"/>
-        </w:rPr>
-        <w:t>per_hotel</w:t>
-      </w:r>
-      <w:proofErr w:type="spellEnd"/>
-      <w:r>
-        <w:rPr>
-          <w:lang w:val="en-US"/>
-        </w:rPr>
-        <w:t xml:space="preserve"> (FK)</w:t>
-      </w:r>
-    </w:p>
-    <w:p>
-      <w:pPr>
-        <w:spacing w:line="259" w:lineRule="auto"/>
-      </w:pPr>
-      <w:r>
-        <w:t>&lt;</w:t>
-      </w:r>
-      <w:r>
-        <w:t>/</w:t>
-      </w:r>
-      <w:r>
-        <w:t>MLD&gt;</w:t>
-      </w:r>
-    </w:p>
-    <w:p>
-      <w:pPr>
-        <w:spacing w:line="259" w:lineRule="auto"/>
-      </w:pPr>
-      <w:r>
-        <w:br w:type="page"/>
-      </w:r>
-    </w:p>
-    <w:p/>
-    <w:p>
-      <w:pPr>
-        <w:jc w:val="center"/>
         <w:rPr>
           <w:b/>
           <w:bCs/>
-          <w:highlight w:val="yellow"/>
-        </w:rPr>
-      </w:pPr>
-      <w:r>
-        <w:rPr>
-          <w:b/>
-          <w:bCs/>
-          <w:noProof/>
-          <w:highlight w:val="yellow"/>
-          <w:lang w:eastAsia="fr-FR"/>
-        </w:rPr>
-        <w:t>Créer le moduèle graphique</w:t>
-      </w:r>
-    </w:p>
+        </w:rPr>
+        <w:t>Creer</w:t>
+      </w:r>
+      <w:proofErr w:type="spellEnd"/>
+      <w:r>
+        <w:br/>
+        <w:t>- Membres 1,1</w:t>
+      </w:r>
+      <w:r>
+        <w:br/>
+        <w:t>- Listes 1,1</w:t>
+      </w:r>
+      <w:r>
+        <w:br/>
+        <w:t>&lt;/association&gt;</w:t>
+      </w:r>
+    </w:p>
+    <w:p>
+      <w:r>
+        <w:t>&lt;/M</w:t>
+      </w:r>
+      <w:r>
+        <w:t>L</w:t>
+      </w:r>
+      <w:r>
+        <w:t>D&gt;</w:t>
+      </w:r>
+    </w:p>
+    <w:p>
+      <w:pPr>
+        <w:spacing w:line="259" w:lineRule="auto"/>
+      </w:pPr>
+    </w:p>
+    <w:p>
+      <w:pPr>
+        <w:spacing w:line="259" w:lineRule="auto"/>
+      </w:pPr>
+      <w:r>
+        <w:br w:type="page"/>
+      </w:r>
+    </w:p>
+    <w:p/>
     <w:p>
       <w:pPr>
         <w:jc w:val="center"/>
@@ -3726,6 +3664,46 @@
           <w:szCs w:val="20"/>
         </w:rPr>
       </w:pPr>
+      <w:r>
+        <w:rPr>
+          <w:noProof/>
+        </w:rPr>
+        <w:drawing>
+          <wp:inline distT="0" distB="0" distL="0" distR="0" wp14:anchorId="7892CAAB" wp14:editId="32760446">
+            <wp:extent cx="5760720" cy="4387850"/>
+            <wp:effectExtent l="0" t="0" r="0" b="0"/>
+            <wp:docPr id="3" name="Image 3"/>
+            <wp:cNvGraphicFramePr>
+              <a:graphicFrameLocks xmlns:a="http://schemas.openxmlformats.org/drawingml/2006/main" noChangeAspect="1"/>
+            </wp:cNvGraphicFramePr>
+            <a:graphic xmlns:a="http://schemas.openxmlformats.org/drawingml/2006/main">
+              <a:graphicData uri="http://schemas.openxmlformats.org/drawingml/2006/picture">
+                <pic:pic xmlns:pic="http://schemas.openxmlformats.org/drawingml/2006/picture">
+                  <pic:nvPicPr>
+                    <pic:cNvPr id="1" name=""/>
+                    <pic:cNvPicPr/>
+                  </pic:nvPicPr>
+                  <pic:blipFill>
+                    <a:blip r:embed="rId8"/>
+                    <a:stretch>
+                      <a:fillRect/>
+                    </a:stretch>
+                  </pic:blipFill>
+                  <pic:spPr>
+                    <a:xfrm>
+                      <a:off x="0" y="0"/>
+                      <a:ext cx="5760720" cy="4387850"/>
+                    </a:xfrm>
+                    <a:prstGeom prst="rect">
+                      <a:avLst/>
+                    </a:prstGeom>
+                  </pic:spPr>
+                </pic:pic>
+              </a:graphicData>
+            </a:graphic>
+          </wp:inline>
+        </w:drawing>
+      </w:r>
       <w:r>
         <w:rPr>
           <w:i/>
@@ -3734,6 +3712,15 @@
           <w:szCs w:val="20"/>
           <w:highlight w:val="yellow"/>
         </w:rPr>
+        <w:t xml:space="preserve"> </w:t>
+      </w:r>
+      <w:r>
+        <w:rPr>
+          <w:i/>
+          <w:iCs/>
+          <w:sz w:val="20"/>
+          <w:szCs w:val="20"/>
+        </w:rPr>
         <w:t>Modèle logique de données graphique</w:t>
       </w:r>
     </w:p>
@@ -3751,7 +3738,7 @@
       </w:r>
       <w:proofErr w:type="spellStart"/>
       <w:r>
-        <w:t>vivehotel</w:t>
+        <w:t>todolist</w:t>
       </w:r>
       <w:r>
         <w:t>.sql</w:t>
@@ -3858,6 +3845,9 @@
         <w:t>dataset</w:t>
       </w:r>
       <w:proofErr w:type="spellEnd"/>
+      <w:r>
+        <w:t>/tables</w:t>
+      </w:r>
       <w:r>
         <w:t> » du dossier</w:t>
       </w:r>
@@ -4165,16 +4155,9 @@
             <w:pPr>
               <w:jc w:val="center"/>
             </w:pPr>
-            <w:hyperlink r:id="rId7" w:history="1">
-              <w:proofErr w:type="gramStart"/>
-              <w:r>
-                <w:rPr>
-                  <w:rStyle w:val="Lienhypertexte"/>
-                </w:rPr>
-                <w:t>chambre</w:t>
-              </w:r>
-              <w:proofErr w:type="gramEnd"/>
-            </w:hyperlink>
+            <w:r>
+              <w:t>membres</w:t>
+            </w:r>
           </w:p>
         </w:tc>
         <w:tc>
@@ -4195,7 +4178,7 @@
               <w:jc w:val="center"/>
             </w:pPr>
             <w:r>
-              <w:t>500</w:t>
+              <w:t>(?)</w:t>
             </w:r>
           </w:p>
         </w:tc>
@@ -4214,11 +4197,9 @@
             <w:pPr>
               <w:jc w:val="center"/>
             </w:pPr>
-            <w:proofErr w:type="gramStart"/>
-            <w:r>
-              <w:t>fixe</w:t>
-            </w:r>
-            <w:proofErr w:type="gramEnd"/>
+            <w:r>
+              <w:t>(?)</w:t>
+            </w:r>
           </w:p>
         </w:tc>
       </w:tr>
@@ -4244,18 +4225,9 @@
             <w:pPr>
               <w:jc w:val="center"/>
             </w:pPr>
-            <w:hyperlink r:id="rId8" w:history="1">
-              <w:proofErr w:type="spellStart"/>
-              <w:proofErr w:type="gramStart"/>
-              <w:r>
-                <w:rPr>
-                  <w:rStyle w:val="Lienhypertexte"/>
-                </w:rPr>
-                <w:t>chcategorie</w:t>
-              </w:r>
-              <w:proofErr w:type="spellEnd"/>
-              <w:proofErr w:type="gramEnd"/>
-            </w:hyperlink>
+            <w:r>
+              <w:t>listes</w:t>
+            </w:r>
           </w:p>
         </w:tc>
         <w:tc>
@@ -4276,7 +4248,7 @@
               <w:jc w:val="center"/>
             </w:pPr>
             <w:r>
-              <w:t>4</w:t>
+              <w:t>(?)</w:t>
             </w:r>
           </w:p>
         </w:tc>
@@ -4295,6 +4267,9 @@
             <w:pPr>
               <w:jc w:val="center"/>
             </w:pPr>
+            <w:r>
+              <w:t>(?)</w:t>
+            </w:r>
           </w:p>
         </w:tc>
       </w:tr>
@@ -4319,17 +4294,16 @@
           <w:p>
             <w:pPr>
               <w:jc w:val="center"/>
-            </w:pPr>
-            <w:hyperlink r:id="rId9" w:history="1">
-              <w:proofErr w:type="gramStart"/>
-              <w:r>
-                <w:rPr>
-                  <w:rStyle w:val="Lienhypertexte"/>
-                </w:rPr>
-                <w:t>client</w:t>
-              </w:r>
-              <w:proofErr w:type="gramEnd"/>
-            </w:hyperlink>
+              <w:rPr>
+                <w:color w:val="000000" w:themeColor="text1"/>
+              </w:rPr>
+            </w:pPr>
+            <w:r>
+              <w:t>tache</w:t>
+            </w:r>
+            <w:r>
+              <w:t>s</w:t>
+            </w:r>
           </w:p>
         </w:tc>
         <w:tc>
@@ -4350,7 +4324,7 @@
               <w:jc w:val="center"/>
             </w:pPr>
             <w:r>
-              <w:t>20</w:t>
+              <w:t>(?)</w:t>
             </w:r>
           </w:p>
         </w:tc>
@@ -4369,11 +4343,9 @@
             <w:pPr>
               <w:jc w:val="center"/>
             </w:pPr>
-            <w:proofErr w:type="gramStart"/>
-            <w:r>
-              <w:t>fixe</w:t>
-            </w:r>
-            <w:proofErr w:type="gramEnd"/>
+            <w:r>
+              <w:t>(?)</w:t>
+            </w:r>
           </w:p>
         </w:tc>
       </w:tr>
@@ -4413,7 +4385,13 @@
         <w:t xml:space="preserve"> base de données</w:t>
       </w:r>
       <w:r>
-        <w:t xml:space="preserve"> semble s’exécuter en 6 secondes</w:t>
+        <w:t xml:space="preserve"> semble s’exécuter en</w:t>
+      </w:r>
+      <w:r>
+        <w:t> (?)</w:t>
+      </w:r>
+      <w:r>
+        <w:t xml:space="preserve"> secondes</w:t>
       </w:r>
       <w:r>
         <w:t xml:space="preserve"> en moyenne.</w:t>
@@ -4468,11 +4446,6 @@
       <w:pPr>
         <w:jc w:val="both"/>
       </w:pPr>
-    </w:p>
-    <w:p>
-      <w:pPr>
-        <w:jc w:val="both"/>
-      </w:pPr>
       <w:r>
         <w:t>Ci-dessous, l’aperçu des résultats des requêtes SQL qui sont dans le fichier « </w:t>
       </w:r>
@@ -4488,7 +4461,26 @@
         <w:t>»</w:t>
       </w:r>
       <w:r>
-        <w:t> :</w:t>
+        <w:t> </w:t>
+      </w:r>
+      <w:r>
+        <w:t>du sous-dossier « </w:t>
+      </w:r>
+      <w:proofErr w:type="spellStart"/>
+      <w:r>
+        <w:t>dataset</w:t>
+      </w:r>
+      <w:proofErr w:type="spellEnd"/>
+      <w:r>
+        <w:t>/</w:t>
+      </w:r>
+      <w:proofErr w:type="spellStart"/>
+      <w:r>
+        <w:t>sql</w:t>
+      </w:r>
+      <w:proofErr w:type="spellEnd"/>
+      <w:r>
+        <w:t> » :</w:t>
       </w:r>
       <w:r>
         <w:rPr>
@@ -5402,7 +5394,7 @@
   <w:style w:type="paragraph" w:default="1" w:styleId="Normal">
     <w:name w:val="Normal"/>
     <w:qFormat/>
-    <w:rsid w:val="00377699"/>
+    <w:rsid w:val="00D925CC"/>
     <w:pPr>
       <w:spacing w:line="256" w:lineRule="auto"/>
     </w:pPr>

</xml_diff>